<commit_message>
Gantt chart updated and attached into Project plan, Proofread of other docx
</commit_message>
<xml_diff>
--- a/Executive Summary.docx
+++ b/Executive Summary.docx
@@ -218,7 +218,7 @@
     </w:p>
     <w:p>
       <w:pPr>
-        <w:pStyle w:val="ListParagraph"/>
+        <w:pStyle w:val="a3"/>
         <w:numPr>
           <w:ilvl w:val="0"/>
           <w:numId w:val="1"/>
@@ -249,7 +249,7 @@
     </w:p>
     <w:p>
       <w:pPr>
-        <w:pStyle w:val="ListParagraph"/>
+        <w:pStyle w:val="a3"/>
         <w:numPr>
           <w:ilvl w:val="0"/>
           <w:numId w:val="1"/>
@@ -274,7 +274,7 @@
     </w:p>
     <w:p>
       <w:pPr>
-        <w:pStyle w:val="ListParagraph"/>
+        <w:pStyle w:val="a3"/>
         <w:numPr>
           <w:ilvl w:val="0"/>
           <w:numId w:val="1"/>
@@ -293,7 +293,7 @@
     </w:p>
     <w:p>
       <w:pPr>
-        <w:pStyle w:val="ListParagraph"/>
+        <w:pStyle w:val="a3"/>
         <w:numPr>
           <w:ilvl w:val="0"/>
           <w:numId w:val="1"/>
@@ -403,22 +403,14 @@
       </w:pPr>
       <w:r>
         <w:rPr>
-          <w:noProof/>
+          <w:lang w:val="en-US"/>
         </w:rPr>
         <w:lastRenderedPageBreak/>
         <w:drawing>
-          <wp:anchor distT="0" distB="0" distL="114300" distR="114300" simplePos="0" relativeHeight="251658240" behindDoc="0" locked="0" layoutInCell="1" allowOverlap="1" wp14:anchorId="596BBEF5" wp14:editId="206B65D2">
-            <wp:simplePos x="0" y="0"/>
-            <wp:positionH relativeFrom="column">
-              <wp:posOffset>0</wp:posOffset>
-            </wp:positionH>
-            <wp:positionV relativeFrom="paragraph">
-              <wp:posOffset>0</wp:posOffset>
-            </wp:positionV>
-            <wp:extent cx="5943600" cy="3495675"/>
-            <wp:effectExtent l="0" t="0" r="0" b="0"/>
-            <wp:wrapTopAndBottom/>
-            <wp:docPr id="1" name="Picture 1" descr="Graphical user interface, application, table, Excel&#10;&#10;Description automatically generated"/>
+          <wp:inline distT="0" distB="0" distL="0" distR="0" wp14:anchorId="41A7D1C4" wp14:editId="5513EC94">
+            <wp:extent cx="5943600" cy="3481070"/>
+            <wp:effectExtent l="0" t="0" r="0" b="5080"/>
+            <wp:docPr id="1" name="그림 1"/>
             <wp:cNvGraphicFramePr>
               <a:graphicFrameLocks xmlns:a="http://schemas.openxmlformats.org/drawingml/2006/main" noChangeAspect="1"/>
             </wp:cNvGraphicFramePr>
@@ -426,17 +418,11 @@
               <a:graphicData uri="http://schemas.openxmlformats.org/drawingml/2006/picture">
                 <pic:pic xmlns:pic="http://schemas.openxmlformats.org/drawingml/2006/picture">
                   <pic:nvPicPr>
-                    <pic:cNvPr id="1" name="Picture 1" descr="Graphical user interface, application, table, Excel&#10;&#10;Description automatically generated"/>
+                    <pic:cNvPr id="1" name=""/>
                     <pic:cNvPicPr/>
                   </pic:nvPicPr>
                   <pic:blipFill>
-                    <a:blip r:embed="rId5" cstate="print">
-                      <a:extLst>
-                        <a:ext uri="{28A0092B-C50C-407E-A947-70E740481C1C}">
-                          <a14:useLocalDpi xmlns:a14="http://schemas.microsoft.com/office/drawing/2010/main" val="0"/>
-                        </a:ext>
-                      </a:extLst>
-                    </a:blip>
+                    <a:blip r:embed="rId5"/>
                     <a:stretch>
                       <a:fillRect/>
                     </a:stretch>
@@ -444,7 +430,7 @@
                   <pic:spPr>
                     <a:xfrm>
                       <a:off x="0" y="0"/>
-                      <a:ext cx="5943600" cy="3495675"/>
+                      <a:ext cx="5943600" cy="3481070"/>
                     </a:xfrm>
                     <a:prstGeom prst="rect">
                       <a:avLst/>
@@ -453,13 +439,7 @@
                 </pic:pic>
               </a:graphicData>
             </a:graphic>
-            <wp14:sizeRelH relativeFrom="margin">
-              <wp14:pctWidth>0</wp14:pctWidth>
-            </wp14:sizeRelH>
-            <wp14:sizeRelV relativeFrom="margin">
-              <wp14:pctHeight>0</wp14:pctHeight>
-            </wp14:sizeRelV>
-          </wp:anchor>
+          </wp:inline>
         </w:drawing>
       </w:r>
     </w:p>
@@ -500,21 +480,13 @@
       </w:pPr>
       <w:r>
         <w:rPr>
-          <w:noProof/>
+          <w:lang w:val="en-US"/>
         </w:rPr>
         <w:drawing>
-          <wp:anchor distT="0" distB="0" distL="114300" distR="114300" simplePos="0" relativeHeight="251659264" behindDoc="0" locked="0" layoutInCell="1" allowOverlap="1" wp14:anchorId="5CE906CE" wp14:editId="448546D6">
-            <wp:simplePos x="0" y="0"/>
-            <wp:positionH relativeFrom="column">
-              <wp:posOffset>0</wp:posOffset>
-            </wp:positionH>
-            <wp:positionV relativeFrom="paragraph">
-              <wp:posOffset>2223</wp:posOffset>
-            </wp:positionV>
-            <wp:extent cx="5943600" cy="3176270"/>
-            <wp:effectExtent l="0" t="0" r="0" b="5080"/>
-            <wp:wrapTopAndBottom/>
-            <wp:docPr id="2" name="Picture 2" descr="Graphical user interface, chart&#10;&#10;Description automatically generated"/>
+          <wp:inline distT="0" distB="0" distL="0" distR="0" wp14:anchorId="4C943BA1" wp14:editId="2F3E5CB6">
+            <wp:extent cx="5943600" cy="3498215"/>
+            <wp:effectExtent l="0" t="0" r="0" b="6985"/>
+            <wp:docPr id="6" name="그림 6"/>
             <wp:cNvGraphicFramePr>
               <a:graphicFrameLocks xmlns:a="http://schemas.openxmlformats.org/drawingml/2006/main" noChangeAspect="1"/>
             </wp:cNvGraphicFramePr>
@@ -522,17 +494,11 @@
               <a:graphicData uri="http://schemas.openxmlformats.org/drawingml/2006/picture">
                 <pic:pic xmlns:pic="http://schemas.openxmlformats.org/drawingml/2006/picture">
                   <pic:nvPicPr>
-                    <pic:cNvPr id="2" name="Picture 2" descr="Graphical user interface, chart&#10;&#10;Description automatically generated"/>
+                    <pic:cNvPr id="1" name=""/>
                     <pic:cNvPicPr/>
                   </pic:nvPicPr>
                   <pic:blipFill>
-                    <a:blip r:embed="rId6" cstate="print">
-                      <a:extLst>
-                        <a:ext uri="{28A0092B-C50C-407E-A947-70E740481C1C}">
-                          <a14:useLocalDpi xmlns:a14="http://schemas.microsoft.com/office/drawing/2010/main" val="0"/>
-                        </a:ext>
-                      </a:extLst>
-                    </a:blip>
+                    <a:blip r:embed="rId6"/>
                     <a:stretch>
                       <a:fillRect/>
                     </a:stretch>
@@ -540,7 +506,7 @@
                   <pic:spPr>
                     <a:xfrm>
                       <a:off x="0" y="0"/>
-                      <a:ext cx="5943600" cy="3176270"/>
+                      <a:ext cx="5943600" cy="3498215"/>
                     </a:xfrm>
                     <a:prstGeom prst="rect">
                       <a:avLst/>
@@ -549,7 +515,7 @@
                 </pic:pic>
               </a:graphicData>
             </a:graphic>
-          </wp:anchor>
+          </wp:inline>
         </w:drawing>
       </w:r>
     </w:p>
@@ -584,22 +550,14 @@
       </w:pPr>
       <w:r>
         <w:rPr>
-          <w:noProof/>
+          <w:lang w:val="en-US"/>
         </w:rPr>
         <w:lastRenderedPageBreak/>
         <w:drawing>
-          <wp:anchor distT="0" distB="0" distL="114300" distR="114300" simplePos="0" relativeHeight="251660288" behindDoc="0" locked="0" layoutInCell="1" allowOverlap="1" wp14:anchorId="05D8533F" wp14:editId="69FDA7C8">
-            <wp:simplePos x="0" y="0"/>
-            <wp:positionH relativeFrom="column">
-              <wp:posOffset>0</wp:posOffset>
-            </wp:positionH>
-            <wp:positionV relativeFrom="paragraph">
-              <wp:posOffset>0</wp:posOffset>
-            </wp:positionV>
-            <wp:extent cx="5943600" cy="3414395"/>
+          <wp:inline distT="0" distB="0" distL="0" distR="0" wp14:anchorId="15BF0B60" wp14:editId="31C23F3E">
+            <wp:extent cx="5943600" cy="3475355"/>
             <wp:effectExtent l="0" t="0" r="0" b="0"/>
-            <wp:wrapTopAndBottom/>
-            <wp:docPr id="3" name="Picture 3" descr="Graphical user interface, application, table&#10;&#10;Description automatically generated"/>
+            <wp:docPr id="7" name="그림 7"/>
             <wp:cNvGraphicFramePr>
               <a:graphicFrameLocks xmlns:a="http://schemas.openxmlformats.org/drawingml/2006/main" noChangeAspect="1"/>
             </wp:cNvGraphicFramePr>
@@ -607,17 +565,11 @@
               <a:graphicData uri="http://schemas.openxmlformats.org/drawingml/2006/picture">
                 <pic:pic xmlns:pic="http://schemas.openxmlformats.org/drawingml/2006/picture">
                   <pic:nvPicPr>
-                    <pic:cNvPr id="3" name="Picture 3" descr="Graphical user interface, application, table&#10;&#10;Description automatically generated"/>
+                    <pic:cNvPr id="1" name=""/>
                     <pic:cNvPicPr/>
                   </pic:nvPicPr>
                   <pic:blipFill>
-                    <a:blip r:embed="rId7" cstate="print">
-                      <a:extLst>
-                        <a:ext uri="{28A0092B-C50C-407E-A947-70E740481C1C}">
-                          <a14:useLocalDpi xmlns:a14="http://schemas.microsoft.com/office/drawing/2010/main" val="0"/>
-                        </a:ext>
-                      </a:extLst>
-                    </a:blip>
+                    <a:blip r:embed="rId7"/>
                     <a:stretch>
                       <a:fillRect/>
                     </a:stretch>
@@ -625,7 +577,7 @@
                   <pic:spPr>
                     <a:xfrm>
                       <a:off x="0" y="0"/>
-                      <a:ext cx="5943600" cy="3414395"/>
+                      <a:ext cx="5943600" cy="3475355"/>
                     </a:xfrm>
                     <a:prstGeom prst="rect">
                       <a:avLst/>
@@ -634,7 +586,7 @@
                 </pic:pic>
               </a:graphicData>
             </a:graphic>
-          </wp:anchor>
+          </wp:inline>
         </w:drawing>
       </w:r>
     </w:p>
@@ -689,13 +641,13 @@
       </w:pPr>
       <w:r>
         <w:rPr>
-          <w:noProof/>
+          <w:lang w:val="en-US"/>
         </w:rPr>
         <w:drawing>
-          <wp:inline distT="0" distB="0" distL="0" distR="0" wp14:anchorId="091130B4" wp14:editId="610673DE">
-            <wp:extent cx="5943600" cy="3195320"/>
-            <wp:effectExtent l="0" t="0" r="0" b="5080"/>
-            <wp:docPr id="4" name="Picture 4" descr="Graphical user interface, application&#10;&#10;Description automatically generated"/>
+          <wp:inline distT="0" distB="0" distL="0" distR="0" wp14:anchorId="7D4BF949" wp14:editId="6FE0AB75">
+            <wp:extent cx="5943600" cy="3477895"/>
+            <wp:effectExtent l="0" t="0" r="0" b="8255"/>
+            <wp:docPr id="8" name="그림 8"/>
             <wp:cNvGraphicFramePr>
               <a:graphicFrameLocks xmlns:a="http://schemas.openxmlformats.org/drawingml/2006/main" noChangeAspect="1"/>
             </wp:cNvGraphicFramePr>
@@ -703,7 +655,7 @@
               <a:graphicData uri="http://schemas.openxmlformats.org/drawingml/2006/picture">
                 <pic:pic xmlns:pic="http://schemas.openxmlformats.org/drawingml/2006/picture">
                   <pic:nvPicPr>
-                    <pic:cNvPr id="4" name="Picture 4" descr="Graphical user interface, application&#10;&#10;Description automatically generated"/>
+                    <pic:cNvPr id="1" name=""/>
                     <pic:cNvPicPr/>
                   </pic:nvPicPr>
                   <pic:blipFill>
@@ -715,7 +667,7 @@
                   <pic:spPr>
                     <a:xfrm>
                       <a:off x="0" y="0"/>
-                      <a:ext cx="5943600" cy="3195320"/>
+                      <a:ext cx="5943600" cy="3477895"/>
                     </a:xfrm>
                     <a:prstGeom prst="rect">
                       <a:avLst/>
@@ -780,22 +732,14 @@
       </w:pPr>
       <w:r>
         <w:rPr>
-          <w:noProof/>
+          <w:lang w:val="en-US"/>
         </w:rPr>
         <w:lastRenderedPageBreak/>
         <w:drawing>
-          <wp:anchor distT="0" distB="0" distL="114300" distR="114300" simplePos="0" relativeHeight="251661312" behindDoc="0" locked="0" layoutInCell="1" allowOverlap="1" wp14:anchorId="6696027D" wp14:editId="73596C86">
-            <wp:simplePos x="0" y="0"/>
-            <wp:positionH relativeFrom="column">
-              <wp:posOffset>0</wp:posOffset>
-            </wp:positionH>
-            <wp:positionV relativeFrom="paragraph">
-              <wp:posOffset>0</wp:posOffset>
-            </wp:positionV>
-            <wp:extent cx="5943600" cy="3425190"/>
-            <wp:effectExtent l="0" t="0" r="0" b="3810"/>
-            <wp:wrapTopAndBottom/>
-            <wp:docPr id="5" name="Picture 5"/>
+          <wp:inline distT="0" distB="0" distL="0" distR="0" wp14:anchorId="64331F51" wp14:editId="180ACC03">
+            <wp:extent cx="5943600" cy="3482975"/>
+            <wp:effectExtent l="0" t="0" r="0" b="3175"/>
+            <wp:docPr id="9" name="그림 9" descr="텍스트, 스크린샷, 실내이(가) 표시된 사진&#10;&#10;자동 생성된 설명"/>
             <wp:cNvGraphicFramePr>
               <a:graphicFrameLocks xmlns:a="http://schemas.openxmlformats.org/drawingml/2006/main" noChangeAspect="1"/>
             </wp:cNvGraphicFramePr>
@@ -803,17 +747,11 @@
               <a:graphicData uri="http://schemas.openxmlformats.org/drawingml/2006/picture">
                 <pic:pic xmlns:pic="http://schemas.openxmlformats.org/drawingml/2006/picture">
                   <pic:nvPicPr>
-                    <pic:cNvPr id="1" name=""/>
+                    <pic:cNvPr id="9" name="그림 9" descr="텍스트, 스크린샷, 실내이(가) 표시된 사진&#10;&#10;자동 생성된 설명"/>
                     <pic:cNvPicPr/>
                   </pic:nvPicPr>
                   <pic:blipFill>
-                    <a:blip r:embed="rId9" cstate="print">
-                      <a:extLst>
-                        <a:ext uri="{28A0092B-C50C-407E-A947-70E740481C1C}">
-                          <a14:useLocalDpi xmlns:a14="http://schemas.microsoft.com/office/drawing/2010/main" val="0"/>
-                        </a:ext>
-                      </a:extLst>
-                    </a:blip>
+                    <a:blip r:embed="rId9"/>
                     <a:stretch>
                       <a:fillRect/>
                     </a:stretch>
@@ -821,7 +759,7 @@
                   <pic:spPr>
                     <a:xfrm>
                       <a:off x="0" y="0"/>
-                      <a:ext cx="5943600" cy="3425190"/>
+                      <a:ext cx="5943600" cy="3482975"/>
                     </a:xfrm>
                     <a:prstGeom prst="rect">
                       <a:avLst/>
@@ -830,7 +768,7 @@
                 </pic:pic>
               </a:graphicData>
             </a:graphic>
-          </wp:anchor>
+          </wp:inline>
         </w:drawing>
       </w:r>
     </w:p>
@@ -1086,7 +1024,7 @@
   <w:docDefaults>
     <w:rPrDefault>
       <w:rPr>
-        <w:rFonts w:asciiTheme="minorHAnsi" w:eastAsiaTheme="minorHAnsi" w:hAnsiTheme="minorHAnsi" w:cstheme="minorBidi"/>
+        <w:rFonts w:asciiTheme="minorHAnsi" w:eastAsiaTheme="minorEastAsia" w:hAnsiTheme="minorHAnsi" w:cstheme="minorBidi"/>
         <w:sz w:val="22"/>
         <w:szCs w:val="22"/>
         <w:lang w:val="en-US" w:eastAsia="en-US" w:bidi="ar-SA"/>
@@ -1476,20 +1414,20 @@
     <w:lsdException w:name="Unresolved Mention" w:semiHidden="1" w:unhideWhenUsed="1"/>
     <w:lsdException w:name="Smart Link" w:semiHidden="1" w:unhideWhenUsed="1"/>
   </w:latentStyles>
-  <w:style w:type="paragraph" w:default="1" w:styleId="Normal">
+  <w:style w:type="paragraph" w:default="1" w:styleId="a">
     <w:name w:val="Normal"/>
     <w:qFormat/>
     <w:rPr>
       <w:lang w:val="en-AU"/>
     </w:rPr>
   </w:style>
-  <w:style w:type="character" w:default="1" w:styleId="DefaultParagraphFont">
+  <w:style w:type="character" w:default="1" w:styleId="a0">
     <w:name w:val="Default Paragraph Font"/>
     <w:uiPriority w:val="1"/>
     <w:semiHidden/>
     <w:unhideWhenUsed/>
   </w:style>
-  <w:style w:type="table" w:default="1" w:styleId="TableNormal">
+  <w:style w:type="table" w:default="1" w:styleId="a1">
     <w:name w:val="Normal Table"/>
     <w:uiPriority w:val="99"/>
     <w:semiHidden/>
@@ -1504,15 +1442,15 @@
       </w:tblCellMar>
     </w:tblPr>
   </w:style>
-  <w:style w:type="numbering" w:default="1" w:styleId="NoList">
+  <w:style w:type="numbering" w:default="1" w:styleId="a2">
     <w:name w:val="No List"/>
     <w:uiPriority w:val="99"/>
     <w:semiHidden/>
     <w:unhideWhenUsed/>
   </w:style>
-  <w:style w:type="paragraph" w:styleId="ListParagraph">
+  <w:style w:type="paragraph" w:styleId="a3">
     <w:name w:val="List Paragraph"/>
-    <w:basedOn w:val="Normal"/>
+    <w:basedOn w:val="a"/>
     <w:uiPriority w:val="34"/>
     <w:qFormat/>
     <w:rsid w:val="00DF5F83"/>

</xml_diff>